<commit_message>
mise a jour exercices algo
</commit_message>
<xml_diff>
--- a/Exercice/exercice algo veronique pedro.docx
+++ b/Exercice/exercice algo veronique pedro.docx
@@ -41,15 +41,7 @@
     <w:p/>
     <w:p>
       <w:r>
-        <w:t>A</w:t>
-      </w:r>
-      <w:proofErr w:type="gramStart"/>
-      <w:r>
-        <w:t> :=</w:t>
-      </w:r>
-      <w:proofErr w:type="gramEnd"/>
-      <w:r>
-        <w:t xml:space="preserve"> </w:t>
+        <w:t xml:space="preserve">A := </w:t>
       </w:r>
       <w:r>
         <w:t>4</w:t>
@@ -57,15 +49,7 @@
     </w:p>
     <w:p>
       <w:r>
-        <w:t>B</w:t>
-      </w:r>
-      <w:proofErr w:type="gramStart"/>
-      <w:r>
-        <w:t> :=</w:t>
-      </w:r>
-      <w:proofErr w:type="gramEnd"/>
-      <w:r>
-        <w:t xml:space="preserve"> </w:t>
+        <w:t xml:space="preserve">B := </w:t>
       </w:r>
       <w:r>
         <w:t>6</w:t>
@@ -74,15 +58,7 @@
     <w:p/>
     <w:p>
       <w:r>
-        <w:t>B</w:t>
-      </w:r>
-      <w:proofErr w:type="gramStart"/>
-      <w:r>
-        <w:t> :=</w:t>
-      </w:r>
-      <w:proofErr w:type="gramEnd"/>
-      <w:r>
-        <w:t xml:space="preserve"> A</w:t>
+        <w:t>B := A</w:t>
       </w:r>
       <w:r>
         <w:t xml:space="preserve"> + B     // B =10</w:t>
@@ -90,15 +66,7 @@
     </w:p>
     <w:p>
       <w:r>
-        <w:t>A</w:t>
-      </w:r>
-      <w:proofErr w:type="gramStart"/>
-      <w:r>
-        <w:t> :=</w:t>
-      </w:r>
-      <w:proofErr w:type="gramEnd"/>
-      <w:r>
-        <w:t xml:space="preserve"> </w:t>
+        <w:t xml:space="preserve">A := </w:t>
       </w:r>
       <w:r>
         <w:t>B – 4     // A = 6</w:t>
@@ -106,39 +74,23 @@
     </w:p>
     <w:p>
       <w:r>
-        <w:t>B</w:t>
-      </w:r>
-      <w:proofErr w:type="gramStart"/>
-      <w:r>
-        <w:t> :=</w:t>
-      </w:r>
-      <w:proofErr w:type="gramEnd"/>
-      <w:r>
-        <w:t xml:space="preserve"> B – A     // B = 4</w:t>
-      </w:r>
-    </w:p>
-    <w:p/>
-    <w:p/>
-    <w:p>
-      <w:pPr>
-        <w:rPr>
-          <w:u w:val="single"/>
-        </w:rPr>
-      </w:pPr>
-      <w:r>
-        <w:rPr>
-          <w:u w:val="single"/>
-        </w:rPr>
-        <w:t xml:space="preserve">EXERCICE </w:t>
-      </w:r>
-      <w:proofErr w:type="gramStart"/>
-      <w:r>
-        <w:rPr>
-          <w:u w:val="single"/>
-        </w:rPr>
-        <w:t>1.7  :</w:t>
-      </w:r>
-      <w:proofErr w:type="gramEnd"/>
+        <w:t>B := B – A     // B = 4</w:t>
+      </w:r>
+    </w:p>
+    <w:p/>
+    <w:p/>
+    <w:p>
+      <w:pPr>
+        <w:rPr>
+          <w:u w:val="single"/>
+        </w:rPr>
+      </w:pPr>
+      <w:r>
+        <w:rPr>
+          <w:u w:val="single"/>
+        </w:rPr>
+        <w:t>EXERCICE 1.7  :</w:t>
+      </w:r>
     </w:p>
     <w:p>
       <w:r>
@@ -192,15 +144,7 @@
     <w:p/>
     <w:p>
       <w:r>
-        <w:t>A</w:t>
-      </w:r>
-      <w:proofErr w:type="gramStart"/>
-      <w:r>
-        <w:t> :=</w:t>
-      </w:r>
-      <w:proofErr w:type="gramEnd"/>
-      <w:r>
-        <w:t xml:space="preserve"> </w:t>
+        <w:t xml:space="preserve">A := </w:t>
       </w:r>
       <w:r>
         <w:t>7</w:t>
@@ -213,56 +157,24 @@
     </w:p>
     <w:p>
       <w:r>
-        <w:t>C</w:t>
-      </w:r>
-      <w:proofErr w:type="gramStart"/>
-      <w:r>
-        <w:t> :=</w:t>
-      </w:r>
-      <w:proofErr w:type="gramEnd"/>
-      <w:r>
-        <w:t>2</w:t>
-      </w:r>
-    </w:p>
-    <w:p/>
-    <w:p>
-      <w:r>
-        <w:t>B</w:t>
-      </w:r>
-      <w:proofErr w:type="gramStart"/>
-      <w:r>
-        <w:t> :=</w:t>
-      </w:r>
-      <w:proofErr w:type="gramEnd"/>
-      <w:r>
-        <w:t xml:space="preserve"> </w:t>
+        <w:t>C :=2</w:t>
+      </w:r>
+    </w:p>
+    <w:p/>
+    <w:p>
+      <w:r>
+        <w:t xml:space="preserve">B := </w:t>
       </w:r>
       <w:r>
         <w:t>B + C</w:t>
       </w:r>
       <w:r>
-        <w:t xml:space="preserve">      /</w:t>
-      </w:r>
-      <w:proofErr w:type="gramStart"/>
-      <w:r>
-        <w:t>/  B</w:t>
-      </w:r>
-      <w:proofErr w:type="gramEnd"/>
-      <w:r>
-        <w:t xml:space="preserve"> = 7</w:t>
-      </w:r>
-    </w:p>
-    <w:p>
-      <w:r>
-        <w:t>C</w:t>
-      </w:r>
-      <w:proofErr w:type="gramStart"/>
-      <w:r>
-        <w:t xml:space="preserve"> :=</w:t>
-      </w:r>
-      <w:proofErr w:type="gramEnd"/>
-      <w:r>
-        <w:t xml:space="preserve"> </w:t>
+        <w:t xml:space="preserve">      //  B = 7</w:t>
+      </w:r>
+    </w:p>
+    <w:p>
+      <w:r>
+        <w:t xml:space="preserve">C := </w:t>
       </w:r>
       <w:r>
         <w:t>A – C      // C = 5</w:t>
@@ -270,15 +182,7 @@
     </w:p>
     <w:p>
       <w:r>
-        <w:t>A</w:t>
-      </w:r>
-      <w:proofErr w:type="gramStart"/>
-      <w:r>
-        <w:t> :=</w:t>
-      </w:r>
-      <w:proofErr w:type="gramEnd"/>
-      <w:r>
-        <w:t xml:space="preserve"> </w:t>
+        <w:t xml:space="preserve">A := </w:t>
       </w:r>
       <w:r>
         <w:t>B – C      // A = 2</w:t>
@@ -327,15 +231,7 @@
     </w:p>
     <w:p>
       <w:r>
-        <w:t>Prix HT</w:t>
-      </w:r>
-      <w:proofErr w:type="gramStart"/>
-      <w:r>
-        <w:t xml:space="preserve"> :=</w:t>
-      </w:r>
-      <w:proofErr w:type="gramEnd"/>
-      <w:r>
-        <w:t xml:space="preserve"> réel        // demande du prix </w:t>
+        <w:t xml:space="preserve">Prix HT := réel        // demande du prix </w:t>
       </w:r>
       <w:r>
         <w:t>HT</w:t>
@@ -345,27 +241,14 @@
       </w:r>
     </w:p>
     <w:p>
-      <w:proofErr w:type="gramStart"/>
-      <w:r>
-        <w:t>Lire(</w:t>
-      </w:r>
-      <w:proofErr w:type="gramEnd"/>
-      <w:r>
-        <w:t>prix</w:t>
+      <w:r>
+        <w:t>Lire(prix</w:t>
       </w:r>
       <w:r>
         <w:t xml:space="preserve"> HT</w:t>
       </w:r>
       <w:r>
-        <w:t>*1.196)</w:t>
-      </w:r>
-      <w:proofErr w:type="gramStart"/>
-      <w:r>
-        <w:t> :=</w:t>
-      </w:r>
-      <w:proofErr w:type="gramEnd"/>
-      <w:r>
-        <w:t xml:space="preserve"> prix TTC      // </w:t>
+        <w:t xml:space="preserve">*1.196) := prix TTC      // </w:t>
       </w:r>
       <w:r>
         <w:t>affichage et calcul du prix TTC</w:t>
@@ -501,75 +384,22 @@
     <w:p/>
     <w:p>
       <w:r>
-        <w:t>(</w:t>
-      </w:r>
-      <w:proofErr w:type="spellStart"/>
-      <w:proofErr w:type="gramStart"/>
-      <w:r>
-        <w:t>i,e</w:t>
-      </w:r>
-      <w:proofErr w:type="spellEnd"/>
-      <w:proofErr w:type="gramEnd"/>
-      <w:r>
-        <w:t>)</w:t>
-      </w:r>
-      <w:proofErr w:type="gramStart"/>
-      <w:r>
-        <w:t> :=</w:t>
-      </w:r>
-      <w:proofErr w:type="gramEnd"/>
-      <w:r>
-        <w:t xml:space="preserve"> entier</w:t>
-      </w:r>
-    </w:p>
-    <w:p>
-      <w:r>
-        <w:t xml:space="preserve">Afficher (si </w:t>
-      </w:r>
-      <w:proofErr w:type="spellStart"/>
-      <w:proofErr w:type="gramStart"/>
-      <w:r>
-        <w:t>i,e</w:t>
-      </w:r>
-      <w:proofErr w:type="spellEnd"/>
-      <w:proofErr w:type="gramEnd"/>
-      <w:r>
-        <w:t xml:space="preserve"> &lt; 0) </w:t>
-      </w:r>
-    </w:p>
-    <w:p>
-      <w:r>
-        <w:t>Afficher si (</w:t>
-      </w:r>
-      <w:proofErr w:type="spellStart"/>
-      <w:proofErr w:type="gramStart"/>
-      <w:r>
-        <w:t>i,e</w:t>
-      </w:r>
-      <w:proofErr w:type="spellEnd"/>
-      <w:proofErr w:type="gramEnd"/>
-      <w:r>
-        <w:t xml:space="preserve"> = </w:t>
-      </w:r>
-      <w:proofErr w:type="gramStart"/>
-      <w:r>
-        <w:t>0 )</w:t>
-      </w:r>
-      <w:proofErr w:type="gramEnd"/>
-    </w:p>
-    <w:p>
-      <w:r>
-        <w:t>Afficher si (</w:t>
-      </w:r>
-      <w:proofErr w:type="spellStart"/>
-      <w:proofErr w:type="gramStart"/>
-      <w:r>
-        <w:t>i,e</w:t>
-      </w:r>
-      <w:proofErr w:type="spellEnd"/>
-      <w:proofErr w:type="gramEnd"/>
-      <w:r>
-        <w:t xml:space="preserve"> &gt; 0)</w:t>
+        <w:t>(i,e) := entier</w:t>
+      </w:r>
+    </w:p>
+    <w:p>
+      <w:r>
+        <w:t xml:space="preserve">Afficher (si i,e &lt; 0) </w:t>
+      </w:r>
+    </w:p>
+    <w:p>
+      <w:r>
+        <w:t>Afficher si (i,e = 0 )</w:t>
+      </w:r>
+    </w:p>
+    <w:p>
+      <w:r>
+        <w:t>Afficher si (i,e &gt; 0)</w:t>
       </w:r>
     </w:p>
     <w:p/>
@@ -634,21 +464,15 @@
       </w:r>
       <w:r>
         <w:br/>
-      </w:r>
-      <w:proofErr w:type="spellStart"/>
-      <w:r>
         <w:t>Debut</w:t>
       </w:r>
-      <w:proofErr w:type="spellEnd"/>
       <w:r>
         <w:br/>
         <w:t>N</w:t>
       </w:r>
-      <w:proofErr w:type="gramStart"/>
       <w:r>
         <w:t> :=</w:t>
       </w:r>
-      <w:proofErr w:type="gramEnd"/>
       <w:r>
         <w:t xml:space="preserve"> 0</w:t>
       </w:r>
@@ -670,14 +494,7 @@
       </w:r>
       <w:r>
         <w:br/>
-      </w:r>
-      <w:proofErr w:type="spellStart"/>
-      <w:r>
-        <w:t>TantQue</w:t>
-      </w:r>
-      <w:proofErr w:type="spellEnd"/>
-      <w:r>
-        <w:t xml:space="preserve"> N &lt; </w:t>
+        <w:t xml:space="preserve">TantQue N &lt; </w:t>
       </w:r>
       <w:r>
         <w:t>10</w:t>
@@ -704,17 +521,10 @@
       </w:r>
       <w:r>
         <w:br/>
-        <w:t>      Ecrire "</w:t>
-      </w:r>
-      <w:r>
-        <w:t xml:space="preserve"> </w:t>
-      </w:r>
-      <w:r>
-        <w:t xml:space="preserve">plus </w:t>
-      </w:r>
-      <w:proofErr w:type="gramStart"/>
-      <w:r>
-        <w:t>petit</w:t>
+        <w:t xml:space="preserve">      Ecrire " </w:t>
+      </w:r>
+      <w:r>
+        <w:t>plus petit</w:t>
       </w:r>
       <w:r>
         <w:t> </w:t>
@@ -722,7 +532,6 @@
       <w:r>
         <w:t> "</w:t>
       </w:r>
-      <w:proofErr w:type="gramEnd"/>
     </w:p>
     <w:p>
       <w:r>
@@ -740,10 +549,7 @@
     </w:p>
     <w:p>
       <w:r>
-        <w:t>Ecrire "</w:t>
-      </w:r>
-      <w:r>
-        <w:t xml:space="preserve"> </w:t>
+        <w:t xml:space="preserve">Ecrire " </w:t>
       </w:r>
       <w:r>
         <w:t>plus</w:t>
@@ -759,22 +565,12 @@
       </w:r>
       <w:r>
         <w:br/>
-        <w:t xml:space="preserve">    </w:t>
-      </w:r>
-      <w:proofErr w:type="spellStart"/>
-      <w:r>
-        <w:t>FinSi</w:t>
-      </w:r>
-      <w:proofErr w:type="spellEnd"/>
+        <w:t>    FinSi</w:t>
+      </w:r>
       <w:r>
         <w:br/>
-        <w:t xml:space="preserve">  </w:t>
-      </w:r>
-      <w:proofErr w:type="spellStart"/>
-      <w:r>
-        <w:t>FinTantQue</w:t>
-      </w:r>
-      <w:proofErr w:type="spellEnd"/>
+        <w:t>  FinTantQue</w:t>
+      </w:r>
       <w:r>
         <w:br/>
         <w:t>Fin</w:t>
@@ -807,11 +603,9 @@
     </w:p>
     <w:p/>
     <w:p>
-      <w:proofErr w:type="spellStart"/>
       <w:r>
         <w:t>Debut</w:t>
       </w:r>
-      <w:proofErr w:type="spellEnd"/>
     </w:p>
     <w:p/>
     <w:p/>
@@ -993,17 +787,8 @@
     </w:p>
     <w:p>
       <w:r>
-        <w:t xml:space="preserve"> </w:t>
-      </w:r>
-      <w:proofErr w:type="spellStart"/>
-      <w:r>
-        <w:t>Ecrivezun</w:t>
-      </w:r>
-      <w:proofErr w:type="spellEnd"/>
-      <w:r>
-        <w:t xml:space="preserve"> algorithme en </w:t>
-      </w:r>
-      <w:proofErr w:type="spellStart"/>
+        <w:t xml:space="preserve"> Ecrivezun algorithme en </w:t>
+      </w:r>
       <w:r>
         <w:rPr>
           <w:b/>
@@ -1012,13 +797,8 @@
         <w:t>pseudocode</w:t>
       </w:r>
       <w:r>
-        <w:t>permettant</w:t>
-      </w:r>
-      <w:proofErr w:type="spellEnd"/>
-      <w:r>
-        <w:t xml:space="preserve"> le calcul de la factorielle d'un </w:t>
-      </w:r>
-      <w:proofErr w:type="spellStart"/>
+        <w:t xml:space="preserve">permettant le calcul de la factorielle d'un </w:t>
+      </w:r>
       <w:r>
         <w:rPr>
           <w:b/>
@@ -1033,23 +813,17 @@
         </w:rPr>
         <w:t>X</w:t>
       </w:r>
-      <w:proofErr w:type="spellEnd"/>
       <w:r>
         <w:t>.</w:t>
       </w:r>
     </w:p>
     <w:p>
       <w:r>
-        <w:t xml:space="preserve"> La </w:t>
-      </w:r>
-      <w:proofErr w:type="gramStart"/>
-      <w:r>
-        <w:t xml:space="preserve">variable </w:t>
-      </w:r>
-      <w:r>
-        <w:t xml:space="preserve"> </w:t>
-      </w:r>
-      <w:proofErr w:type="spellStart"/>
+        <w:t xml:space="preserve"> La variable </w:t>
+      </w:r>
+      <w:r>
+        <w:t xml:space="preserve"> </w:t>
+      </w:r>
       <w:r>
         <w:rPr>
           <w:i/>
@@ -1058,12 +832,7 @@
         <w:t>X</w:t>
       </w:r>
       <w:r>
-        <w:t>sera</w:t>
-      </w:r>
-      <w:proofErr w:type="spellEnd"/>
-      <w:proofErr w:type="gramEnd"/>
-      <w:r>
-        <w:t xml:space="preserve"> saisie</w:t>
+        <w:t>sera saisie</w:t>
       </w:r>
       <w:r>
         <w:t xml:space="preserve"> </w:t>
@@ -1126,821 +895,393 @@
       </w:r>
     </w:p>
     <w:p>
-      <w:proofErr w:type="gramStart"/>
       <w:r>
         <w:rPr>
           <w:b/>
           <w:bCs/>
         </w:rPr>
-        <w:t>écrire</w:t>
-      </w:r>
-      <w:proofErr w:type="gramEnd"/>
+        <w:t xml:space="preserve">écrire </w:t>
+      </w:r>
+      <w:r>
+        <w:t>(« La factorielle de », X, « avec tantque est : », resultat)</w:t>
+      </w:r>
+    </w:p>
+    <w:p/>
+    <w:p/>
+    <w:p>
+      <w:pPr>
+        <w:rPr>
+          <w:u w:val="single"/>
+        </w:rPr>
+      </w:pPr>
+      <w:r>
+        <w:rPr>
+          <w:u w:val="single"/>
+        </w:rPr>
+        <w:t>tant que :</w:t>
+      </w:r>
+    </w:p>
+    <w:p>
+      <w:r>
+        <w:t>Début</w:t>
+      </w:r>
+    </w:p>
+    <w:p>
+      <w:r>
+        <w:t>X := entier</w:t>
+      </w:r>
+    </w:p>
+    <w:p>
+      <w:r>
+        <w:t>I := 1</w:t>
+      </w:r>
+    </w:p>
+    <w:p>
+      <w:r>
+        <w:t>Resultat := 1</w:t>
+      </w:r>
+    </w:p>
+    <w:p>
+      <w:r>
+        <w:t>Tantque i &lt; ou = X</w:t>
+      </w:r>
+    </w:p>
+    <w:p>
+      <w:r>
+        <w:t xml:space="preserve">   Faire résultat := resultat * i</w:t>
+      </w:r>
+    </w:p>
+    <w:p>
+      <w:r>
+        <w:t xml:space="preserve">   Faire i = i + 1</w:t>
+      </w:r>
+    </w:p>
+    <w:p>
+      <w:r>
+        <w:t xml:space="preserve">Fin tant que </w:t>
+      </w:r>
+    </w:p>
+    <w:p>
+      <w:r>
+        <w:t>Afficher resultat</w:t>
+      </w:r>
+    </w:p>
+    <w:p>
+      <w:r>
+        <w:t>fin</w:t>
+      </w:r>
+    </w:p>
+    <w:p/>
+    <w:p>
+      <w:pPr>
+        <w:rPr>
+          <w:u w:val="single"/>
+        </w:rPr>
+      </w:pPr>
+      <w:r>
+        <w:rPr>
+          <w:u w:val="single"/>
+        </w:rPr>
+        <w:t>Repeter :</w:t>
+      </w:r>
+    </w:p>
+    <w:p>
+      <w:r>
+        <w:t>Début</w:t>
+      </w:r>
+    </w:p>
+    <w:p>
+      <w:r>
+        <w:t>X := entier</w:t>
+      </w:r>
+    </w:p>
+    <w:p>
+      <w:r>
+        <w:t>I := 1</w:t>
+      </w:r>
+    </w:p>
+    <w:p>
+      <w:r>
+        <w:t>Resultat := 1</w:t>
+      </w:r>
+    </w:p>
+    <w:p>
+      <w:pPr>
+        <w:rPr>
+          <w:u w:val="single"/>
+        </w:rPr>
+      </w:pPr>
+      <w:r>
+        <w:rPr>
+          <w:u w:val="single"/>
+        </w:rPr>
+        <w:t>répéter</w:t>
+      </w:r>
+    </w:p>
+    <w:p>
+      <w:r>
+        <w:t xml:space="preserve">   résultat := resultat * i</w:t>
+      </w:r>
+    </w:p>
+    <w:p>
+      <w:r>
+        <w:t xml:space="preserve">   i = i + 1</w:t>
+      </w:r>
+    </w:p>
+    <w:p>
+      <w:r>
+        <w:t>jusqu’à i &gt; X</w:t>
+      </w:r>
+    </w:p>
+    <w:p>
+      <w:r>
+        <w:t>Afficher resultat</w:t>
+      </w:r>
+    </w:p>
+    <w:p>
+      <w:r>
+        <w:t>fin</w:t>
+      </w:r>
+    </w:p>
+    <w:p/>
+    <w:p/>
+    <w:p>
+      <w:pPr>
+        <w:rPr>
+          <w:u w:val="single"/>
+        </w:rPr>
+      </w:pPr>
+      <w:r>
+        <w:rPr>
+          <w:u w:val="single"/>
+        </w:rPr>
+        <w:t>pour :</w:t>
+      </w:r>
+    </w:p>
+    <w:p>
+      <w:r>
+        <w:t>Début</w:t>
+      </w:r>
+    </w:p>
+    <w:p>
+      <w:r>
+        <w:t>X := entier</w:t>
+      </w:r>
+    </w:p>
+    <w:p>
+      <w:r>
+        <w:t>I := 1</w:t>
+      </w:r>
+    </w:p>
+    <w:p>
+      <w:r>
+        <w:t>Resultat := 1</w:t>
+      </w:r>
+    </w:p>
+    <w:p>
+      <w:r>
+        <w:t>Pour i de 1 à X faire</w:t>
+      </w:r>
+    </w:p>
+    <w:p>
+      <w:r>
+        <w:t xml:space="preserve">   résultat := resultat * i</w:t>
+      </w:r>
+    </w:p>
+    <w:p>
+      <w:r>
+        <w:t xml:space="preserve">Fin pour </w:t>
+      </w:r>
+    </w:p>
+    <w:p>
+      <w:r>
+        <w:t>Afficher resultat</w:t>
+      </w:r>
+    </w:p>
+    <w:p>
+      <w:r>
+        <w:t>fin</w:t>
+      </w:r>
+    </w:p>
+    <w:p/>
+    <w:p/>
+    <w:p>
+      <w:r>
+        <w:t xml:space="preserve">Exercice N°1 </w:t>
+      </w:r>
+    </w:p>
+    <w:p>
+      <w:r>
+        <w:t> Ecrivezun algorithme en</w:t>
+      </w:r>
       <w:r>
         <w:rPr>
           <w:b/>
           <w:bCs/>
         </w:rPr>
-        <w:t xml:space="preserve"> </w:t>
-      </w:r>
-      <w:r>
-        <w:t xml:space="preserve">(« La factorielle de », X, « avec </w:t>
-      </w:r>
-      <w:proofErr w:type="spellStart"/>
-      <w:r>
-        <w:t>tantque</w:t>
-      </w:r>
-      <w:proofErr w:type="spellEnd"/>
-      <w:r>
-        <w:t xml:space="preserve"> est : », </w:t>
-      </w:r>
-      <w:proofErr w:type="spellStart"/>
-      <w:r>
-        <w:t>resultat</w:t>
-      </w:r>
-      <w:proofErr w:type="spellEnd"/>
-      <w:r>
-        <w:t>)</w:t>
-      </w:r>
-    </w:p>
-    <w:p/>
-    <w:p/>
-    <w:p>
-      <w:pPr>
-        <w:rPr>
-          <w:u w:val="single"/>
-        </w:rPr>
-      </w:pPr>
-      <w:proofErr w:type="gramStart"/>
-      <w:r>
-        <w:rPr>
-          <w:u w:val="single"/>
-        </w:rPr>
-        <w:t>tant</w:t>
-      </w:r>
-      <w:proofErr w:type="gramEnd"/>
-      <w:r>
-        <w:rPr>
-          <w:u w:val="single"/>
-        </w:rPr>
-        <w:t xml:space="preserve"> que :</w:t>
-      </w:r>
-    </w:p>
-    <w:p>
-      <w:r>
-        <w:t>Début</w:t>
-      </w:r>
-    </w:p>
-    <w:p>
-      <w:r>
-        <w:t>X</w:t>
-      </w:r>
-      <w:proofErr w:type="gramStart"/>
-      <w:r>
-        <w:t> :=</w:t>
-      </w:r>
-      <w:proofErr w:type="gramEnd"/>
-      <w:r>
-        <w:t xml:space="preserve"> entier</w:t>
-      </w:r>
-    </w:p>
-    <w:p>
-      <w:r>
-        <w:t>I</w:t>
-      </w:r>
-      <w:proofErr w:type="gramStart"/>
-      <w:r>
-        <w:t> :=</w:t>
-      </w:r>
-      <w:proofErr w:type="gramEnd"/>
-      <w:r>
-        <w:t xml:space="preserve"> 1</w:t>
-      </w:r>
-    </w:p>
-    <w:p>
-      <w:proofErr w:type="spellStart"/>
-      <w:r>
-        <w:t>Resultat</w:t>
-      </w:r>
-      <w:proofErr w:type="spellEnd"/>
-      <w:proofErr w:type="gramStart"/>
-      <w:r>
-        <w:t> :=</w:t>
-      </w:r>
-      <w:proofErr w:type="gramEnd"/>
-      <w:r>
-        <w:t xml:space="preserve"> 1</w:t>
-      </w:r>
-    </w:p>
-    <w:p>
-      <w:proofErr w:type="spellStart"/>
-      <w:r>
-        <w:t>Tantque</w:t>
-      </w:r>
-      <w:proofErr w:type="spellEnd"/>
-      <w:r>
-        <w:t xml:space="preserve"> i &lt; ou = X</w:t>
-      </w:r>
-    </w:p>
-    <w:p>
-      <w:r>
-        <w:t xml:space="preserve">   Faire résultat</w:t>
-      </w:r>
-      <w:proofErr w:type="gramStart"/>
-      <w:r>
-        <w:t> :=</w:t>
-      </w:r>
-      <w:proofErr w:type="gramEnd"/>
-      <w:r>
-        <w:t xml:space="preserve"> </w:t>
-      </w:r>
-      <w:proofErr w:type="spellStart"/>
-      <w:r>
-        <w:t>resultat</w:t>
-      </w:r>
-      <w:proofErr w:type="spellEnd"/>
-      <w:r>
-        <w:t xml:space="preserve"> * i</w:t>
-      </w:r>
-    </w:p>
-    <w:p>
-      <w:r>
-        <w:t xml:space="preserve">   Faire i = i + 1</w:t>
-      </w:r>
-    </w:p>
-    <w:p>
-      <w:r>
-        <w:t xml:space="preserve">Fin tant que </w:t>
-      </w:r>
-    </w:p>
-    <w:p>
-      <w:r>
-        <w:t xml:space="preserve">Afficher </w:t>
-      </w:r>
-      <w:proofErr w:type="spellStart"/>
-      <w:r>
-        <w:t>resultat</w:t>
-      </w:r>
-      <w:proofErr w:type="spellEnd"/>
-    </w:p>
-    <w:p>
-      <w:proofErr w:type="gramStart"/>
-      <w:r>
-        <w:t>fin</w:t>
-      </w:r>
-      <w:proofErr w:type="gramEnd"/>
-    </w:p>
-    <w:p/>
-    <w:p>
-      <w:pPr>
-        <w:rPr>
-          <w:u w:val="single"/>
-        </w:rPr>
-      </w:pPr>
-      <w:proofErr w:type="spellStart"/>
-      <w:r>
-        <w:rPr>
-          <w:u w:val="single"/>
-        </w:rPr>
-        <w:t>Repeter</w:t>
-      </w:r>
-      <w:proofErr w:type="spellEnd"/>
-      <w:r>
-        <w:rPr>
-          <w:u w:val="single"/>
-        </w:rPr>
-        <w:t> :</w:t>
-      </w:r>
-    </w:p>
-    <w:p>
-      <w:r>
-        <w:t>Début</w:t>
-      </w:r>
-    </w:p>
-    <w:p>
-      <w:r>
-        <w:t>X</w:t>
-      </w:r>
-      <w:proofErr w:type="gramStart"/>
-      <w:r>
-        <w:t> :=</w:t>
-      </w:r>
-      <w:proofErr w:type="gramEnd"/>
-      <w:r>
-        <w:t xml:space="preserve"> entier</w:t>
-      </w:r>
-    </w:p>
-    <w:p>
-      <w:r>
-        <w:t>I</w:t>
-      </w:r>
-      <w:proofErr w:type="gramStart"/>
-      <w:r>
-        <w:t> :=</w:t>
-      </w:r>
-      <w:proofErr w:type="gramEnd"/>
-      <w:r>
-        <w:t xml:space="preserve"> 1</w:t>
-      </w:r>
-    </w:p>
-    <w:p>
-      <w:proofErr w:type="spellStart"/>
-      <w:r>
-        <w:t>Resultat</w:t>
-      </w:r>
-      <w:proofErr w:type="spellEnd"/>
-      <w:proofErr w:type="gramStart"/>
-      <w:r>
-        <w:t> :=</w:t>
-      </w:r>
-      <w:proofErr w:type="gramEnd"/>
-      <w:r>
-        <w:t xml:space="preserve"> 1</w:t>
-      </w:r>
-    </w:p>
-    <w:p>
-      <w:pPr>
-        <w:rPr>
-          <w:u w:val="single"/>
-        </w:rPr>
-      </w:pPr>
-      <w:proofErr w:type="gramStart"/>
-      <w:r>
-        <w:rPr>
-          <w:u w:val="single"/>
-        </w:rPr>
-        <w:t>répéter</w:t>
-      </w:r>
-      <w:proofErr w:type="gramEnd"/>
-    </w:p>
-    <w:p>
-      <w:r>
-        <w:t xml:space="preserve">   </w:t>
-      </w:r>
-      <w:proofErr w:type="gramStart"/>
-      <w:r>
-        <w:t>résultat :=</w:t>
-      </w:r>
-      <w:proofErr w:type="gramEnd"/>
-      <w:r>
-        <w:t xml:space="preserve"> </w:t>
-      </w:r>
-      <w:proofErr w:type="spellStart"/>
-      <w:r>
-        <w:t>resultat</w:t>
-      </w:r>
-      <w:proofErr w:type="spellEnd"/>
-      <w:r>
-        <w:t xml:space="preserve"> * i</w:t>
-      </w:r>
-    </w:p>
-    <w:p>
-      <w:r>
-        <w:t xml:space="preserve"> </w:t>
-      </w:r>
-      <w:r>
-        <w:t xml:space="preserve">  </w:t>
-      </w:r>
-      <w:proofErr w:type="gramStart"/>
-      <w:r>
-        <w:t>i</w:t>
-      </w:r>
-      <w:proofErr w:type="gramEnd"/>
-      <w:r>
-        <w:t xml:space="preserve"> = i + 1</w:t>
-      </w:r>
-    </w:p>
-    <w:p>
-      <w:proofErr w:type="gramStart"/>
-      <w:r>
-        <w:t>jusqu’à</w:t>
-      </w:r>
-      <w:proofErr w:type="gramEnd"/>
-      <w:r>
-        <w:t xml:space="preserve"> i &gt; X</w:t>
-      </w:r>
-    </w:p>
-    <w:p>
-      <w:r>
-        <w:t xml:space="preserve">Afficher </w:t>
-      </w:r>
-      <w:proofErr w:type="spellStart"/>
-      <w:r>
-        <w:t>resultat</w:t>
-      </w:r>
-      <w:proofErr w:type="spellEnd"/>
-    </w:p>
-    <w:p>
-      <w:proofErr w:type="gramStart"/>
-      <w:r>
-        <w:t>fin</w:t>
-      </w:r>
-      <w:proofErr w:type="gramEnd"/>
-    </w:p>
-    <w:p/>
-    <w:p/>
-    <w:p>
-      <w:pPr>
-        <w:rPr>
-          <w:u w:val="single"/>
-        </w:rPr>
-      </w:pPr>
-      <w:r>
-        <w:rPr>
-          <w:u w:val="single"/>
-        </w:rPr>
-        <w:t>pour :</w:t>
-      </w:r>
-    </w:p>
-    <w:p>
-      <w:r>
-        <w:t>Début</w:t>
-      </w:r>
-    </w:p>
-    <w:p>
-      <w:r>
-        <w:t>X</w:t>
-      </w:r>
-      <w:proofErr w:type="gramStart"/>
-      <w:r>
-        <w:t> :=</w:t>
-      </w:r>
-      <w:proofErr w:type="gramEnd"/>
-      <w:r>
-        <w:t xml:space="preserve"> entier</w:t>
-      </w:r>
-    </w:p>
-    <w:p>
-      <w:r>
-        <w:t>I</w:t>
-      </w:r>
-      <w:proofErr w:type="gramStart"/>
-      <w:r>
-        <w:t> :=</w:t>
-      </w:r>
-      <w:proofErr w:type="gramEnd"/>
-      <w:r>
-        <w:t xml:space="preserve"> 1</w:t>
-      </w:r>
-    </w:p>
-    <w:p>
-      <w:proofErr w:type="spellStart"/>
-      <w:r>
-        <w:t>Resultat</w:t>
-      </w:r>
-      <w:proofErr w:type="spellEnd"/>
-      <w:proofErr w:type="gramStart"/>
-      <w:r>
-        <w:t> :=</w:t>
-      </w:r>
-      <w:proofErr w:type="gramEnd"/>
-      <w:r>
-        <w:t xml:space="preserve"> 1</w:t>
-      </w:r>
-    </w:p>
-    <w:p>
-      <w:r>
-        <w:t xml:space="preserve">Pour </w:t>
-      </w:r>
-      <w:r>
-        <w:t xml:space="preserve">i </w:t>
-      </w:r>
-      <w:r>
-        <w:t>de 1 à X faire</w:t>
-      </w:r>
-    </w:p>
-    <w:p>
-      <w:r>
-        <w:t xml:space="preserve">   </w:t>
-      </w:r>
-      <w:proofErr w:type="gramStart"/>
-      <w:r>
-        <w:t>résultat :=</w:t>
-      </w:r>
-      <w:proofErr w:type="gramEnd"/>
-      <w:r>
-        <w:t xml:space="preserve"> </w:t>
-      </w:r>
-      <w:proofErr w:type="spellStart"/>
-      <w:r>
-        <w:t>resultat</w:t>
-      </w:r>
-      <w:proofErr w:type="spellEnd"/>
-      <w:r>
-        <w:t xml:space="preserve"> * </w:t>
-      </w:r>
-      <w:r>
-        <w:t>i</w:t>
-      </w:r>
-    </w:p>
-    <w:p>
-      <w:r>
-        <w:t xml:space="preserve">Fin </w:t>
-      </w:r>
-      <w:r>
-        <w:t>pour</w:t>
-      </w:r>
-      <w:r>
-        <w:t xml:space="preserve"> </w:t>
-      </w:r>
-    </w:p>
-    <w:p>
-      <w:r>
-        <w:t xml:space="preserve">Afficher </w:t>
-      </w:r>
-      <w:proofErr w:type="spellStart"/>
-      <w:r>
-        <w:t>resultat</w:t>
-      </w:r>
-      <w:proofErr w:type="spellEnd"/>
-    </w:p>
-    <w:p>
-      <w:proofErr w:type="gramStart"/>
-      <w:r>
-        <w:t>fin</w:t>
-      </w:r>
-      <w:proofErr w:type="gramEnd"/>
-    </w:p>
-    <w:p/>
-    <w:p/>
-    <w:p>
-      <w:r>
-        <w:t xml:space="preserve">Exercice N°1 </w:t>
-      </w:r>
-    </w:p>
-    <w:p>
-      <w:r>
-        <w:t xml:space="preserve"> </w:t>
-      </w:r>
-      <w:proofErr w:type="spellStart"/>
-      <w:r>
-        <w:t>Ecrivezun</w:t>
-      </w:r>
-      <w:proofErr w:type="spellEnd"/>
-      <w:r>
-        <w:t xml:space="preserve"> algorithme </w:t>
-      </w:r>
-      <w:proofErr w:type="spellStart"/>
-      <w:r>
-        <w:t>en</w:t>
-      </w:r>
+        <w:t>pseudocode</w:t>
+      </w:r>
+      <w:r>
+        <w:t xml:space="preserve">permettant le calcul de la somme des </w:t>
+      </w:r>
+      <w:r>
+        <w:rPr>
+          <w:i/>
+          <w:iCs/>
+        </w:rPr>
+        <w:t>N</w:t>
+      </w:r>
+      <w:r>
+        <w:t>premiers nombres entiers.</w:t>
+      </w:r>
+    </w:p>
+    <w:p>
+      <w:r>
+        <w:t xml:space="preserve"> La variable </w:t>
+      </w:r>
+      <w:r>
+        <w:rPr>
+          <w:i/>
+          <w:iCs/>
+        </w:rPr>
+        <w:t>N</w:t>
+      </w:r>
+      <w:r>
+        <w:t>sera saisiepar l’utilisateur grâce à une fonction</w:t>
+      </w:r>
+      <w:r>
+        <w:rPr>
+          <w:i/>
+          <w:iCs/>
+        </w:rPr>
+        <w:t>lireEntier()</w:t>
+      </w:r>
+      <w:r>
+        <w:t>qui permetde:</w:t>
+      </w:r>
+    </w:p>
+    <w:p>
+      <w:r>
+        <w:t> saisir un entier au clavier et …</w:t>
+      </w:r>
+    </w:p>
+    <w:p>
+      <w:r>
+        <w:t xml:space="preserve"> renvoyer cettevaleur en retour. </w:t>
+      </w:r>
+    </w:p>
+    <w:p/>
+    <w:p>
+      <w:r>
+        <w:t xml:space="preserve"> Elle s’utilise donc de la manière suivante: </w:t>
+      </w:r>
+    </w:p>
+    <w:p/>
+    <w:p>
       <w:r>
         <w:rPr>
           <w:b/>
           <w:bCs/>
         </w:rPr>
-        <w:t>pseudocode</w:t>
-      </w:r>
-      <w:r>
-        <w:t>permettant</w:t>
-      </w:r>
-      <w:proofErr w:type="spellEnd"/>
-      <w:r>
-        <w:t xml:space="preserve"> le calcul de la somme des </w:t>
-      </w:r>
-      <w:proofErr w:type="spellStart"/>
-      <w:r>
-        <w:rPr>
-          <w:i/>
-          <w:iCs/>
-        </w:rPr>
-        <w:t>N</w:t>
-      </w:r>
-      <w:r>
-        <w:t>premiers</w:t>
-      </w:r>
-      <w:proofErr w:type="spellEnd"/>
-      <w:r>
-        <w:t xml:space="preserve"> nombres entiers.</w:t>
-      </w:r>
-    </w:p>
-    <w:p>
-      <w:r>
-        <w:t xml:space="preserve"> La variable </w:t>
-      </w:r>
-      <w:proofErr w:type="spellStart"/>
-      <w:r>
-        <w:rPr>
-          <w:i/>
-          <w:iCs/>
-        </w:rPr>
-        <w:t>N</w:t>
-      </w:r>
-      <w:r>
-        <w:t>sera</w:t>
-      </w:r>
-      <w:proofErr w:type="spellEnd"/>
-      <w:r>
-        <w:t xml:space="preserve"> </w:t>
-      </w:r>
-      <w:proofErr w:type="spellStart"/>
-      <w:r>
-        <w:t>saisiepar</w:t>
-      </w:r>
-      <w:proofErr w:type="spellEnd"/>
-      <w:r>
-        <w:t xml:space="preserve"> l’utilisateur grâce à une </w:t>
-      </w:r>
-      <w:proofErr w:type="spellStart"/>
-      <w:proofErr w:type="gramStart"/>
-      <w:r>
-        <w:t>fonction</w:t>
-      </w:r>
-      <w:r>
-        <w:rPr>
-          <w:i/>
-          <w:iCs/>
-        </w:rPr>
-        <w:t>lireEntier</w:t>
-      </w:r>
-      <w:proofErr w:type="spellEnd"/>
-      <w:r>
-        <w:rPr>
-          <w:i/>
-          <w:iCs/>
-        </w:rPr>
-        <w:t>(</w:t>
-      </w:r>
-      <w:proofErr w:type="gramEnd"/>
-      <w:r>
-        <w:rPr>
-          <w:i/>
-          <w:iCs/>
-        </w:rPr>
-        <w:t>)</w:t>
-      </w:r>
-      <w:r>
-        <w:t xml:space="preserve">qui </w:t>
-      </w:r>
-      <w:proofErr w:type="spellStart"/>
-      <w:proofErr w:type="gramStart"/>
-      <w:r>
-        <w:t>permetde</w:t>
-      </w:r>
-      <w:proofErr w:type="spellEnd"/>
-      <w:r>
-        <w:t>:</w:t>
-      </w:r>
-      <w:proofErr w:type="gramEnd"/>
-    </w:p>
-    <w:p>
-      <w:r>
-        <w:t> saisir un entier au clavier et …</w:t>
-      </w:r>
-    </w:p>
-    <w:p>
-      <w:r>
-        <w:t xml:space="preserve"> renvoyer </w:t>
-      </w:r>
-      <w:proofErr w:type="spellStart"/>
-      <w:r>
-        <w:t>cettevaleur</w:t>
-      </w:r>
-      <w:proofErr w:type="spellEnd"/>
-      <w:r>
-        <w:t xml:space="preserve"> en retour. </w:t>
-      </w:r>
-    </w:p>
-    <w:p/>
-    <w:p>
-      <w:r>
-        <w:t xml:space="preserve"> Elle s’utilise donc de la manière </w:t>
-      </w:r>
-      <w:proofErr w:type="gramStart"/>
-      <w:r>
-        <w:t>suivante:</w:t>
-      </w:r>
-      <w:proofErr w:type="gramEnd"/>
-      <w:r>
-        <w:t xml:space="preserve"> </w:t>
-      </w:r>
-    </w:p>
-    <w:p/>
-    <w:p>
+        <w:t xml:space="preserve">Variables </w:t>
+      </w:r>
+    </w:p>
+    <w:p>
+      <w:r>
+        <w:t xml:space="preserve">N : </w:t>
+      </w:r>
       <w:r>
         <w:rPr>
           <w:b/>
           <w:bCs/>
         </w:rPr>
-        <w:t xml:space="preserve">Variables </w:t>
-      </w:r>
-    </w:p>
-    <w:p>
-      <w:r>
-        <w:t xml:space="preserve">N : </w:t>
+        <w:t xml:space="preserve">entier </w:t>
+      </w:r>
+      <w:r>
+        <w:t xml:space="preserve">// Déclaration de la variable N de type entier </w:t>
+      </w:r>
+    </w:p>
+    <w:p>
+      <w:r>
+        <w:t xml:space="preserve">N :=lireEntier() // Lecture d’un entier et affectation de la variable N ….. </w:t>
+      </w:r>
+    </w:p>
+    <w:p>
+      <w:r>
+        <w:t> Par exemple: A l’issue de la saisie de la valeur 6et après validation, la variable N vaut 6.</w:t>
+      </w:r>
+    </w:p>
+    <w:p>
+      <w:r>
+        <w:t xml:space="preserve"> Vous mettrez en œuvre cetalgorithme en générant </w:t>
       </w:r>
       <w:r>
         <w:rPr>
           <w:b/>
           <w:bCs/>
         </w:rPr>
-        <w:t xml:space="preserve">entier </w:t>
-      </w:r>
-      <w:r>
-        <w:t xml:space="preserve">// Déclaration de la variable N de type entier </w:t>
-      </w:r>
-    </w:p>
-    <w:p>
-      <w:r>
-        <w:t>N</w:t>
-      </w:r>
-      <w:proofErr w:type="gramStart"/>
-      <w:r>
-        <w:t xml:space="preserve"> :=</w:t>
-      </w:r>
-      <w:proofErr w:type="spellStart"/>
-      <w:r>
-        <w:t>lireEntier</w:t>
-      </w:r>
-      <w:proofErr w:type="spellEnd"/>
-      <w:r>
-        <w:t>(</w:t>
-      </w:r>
-      <w:proofErr w:type="gramEnd"/>
-      <w:r>
-        <w:t>) // Lecture d’un entier et affectation de la variable N</w:t>
-      </w:r>
-      <w:proofErr w:type="gramStart"/>
-      <w:r>
-        <w:t xml:space="preserve"> ….</w:t>
-      </w:r>
-      <w:proofErr w:type="gramEnd"/>
-      <w:r>
-        <w:t xml:space="preserve">. </w:t>
-      </w:r>
-    </w:p>
-    <w:p>
-      <w:r>
-        <w:t xml:space="preserve"> Par </w:t>
-      </w:r>
-      <w:proofErr w:type="gramStart"/>
-      <w:r>
-        <w:t>exemple:</w:t>
-      </w:r>
-      <w:proofErr w:type="gramEnd"/>
-      <w:r>
-        <w:t xml:space="preserve"> A l’issue de la saisie de la valeur 6et après validation, la variable N vaut 6.</w:t>
-      </w:r>
-    </w:p>
-    <w:p>
-      <w:r>
-        <w:t xml:space="preserve"> Vous mettrez en œuvre </w:t>
-      </w:r>
-      <w:proofErr w:type="spellStart"/>
-      <w:r>
-        <w:t>cetalgorithme</w:t>
-      </w:r>
-      <w:proofErr w:type="spellEnd"/>
-      <w:r>
-        <w:t xml:space="preserve"> en générant </w:t>
+        <w:t>3 solutions</w:t>
+      </w:r>
+      <w:r>
+        <w:t xml:space="preserve">en </w:t>
       </w:r>
       <w:r>
         <w:rPr>
           <w:b/>
           <w:bCs/>
         </w:rPr>
-        <w:t xml:space="preserve">3 </w:t>
-      </w:r>
-      <w:proofErr w:type="spellStart"/>
+        <w:t>pseudocode</w:t>
+      </w:r>
+      <w:r>
+        <w:t>: unepour chaque structure itérative,</w:t>
+      </w:r>
       <w:r>
         <w:rPr>
           <w:b/>
           <w:bCs/>
         </w:rPr>
-        <w:t>solutions</w:t>
-      </w:r>
-      <w:r>
-        <w:t>en</w:t>
-      </w:r>
-      <w:proofErr w:type="spellEnd"/>
-      <w:r>
-        <w:t xml:space="preserve"> </w:t>
-      </w:r>
-      <w:proofErr w:type="gramStart"/>
+        <w:t>TANT QUE</w:t>
+      </w:r>
+      <w:r>
+        <w:t xml:space="preserve">, </w:t>
+      </w:r>
       <w:r>
         <w:rPr>
           <w:b/>
           <w:bCs/>
         </w:rPr>
-        <w:t>pseudocode</w:t>
-      </w:r>
-      <w:r>
-        <w:t>:</w:t>
-      </w:r>
-      <w:proofErr w:type="gramEnd"/>
-      <w:r>
-        <w:t xml:space="preserve"> </w:t>
-      </w:r>
-      <w:proofErr w:type="spellStart"/>
-      <w:r>
-        <w:t>unepour</w:t>
-      </w:r>
-      <w:proofErr w:type="spellEnd"/>
-      <w:r>
-        <w:t xml:space="preserve"> chaque structure </w:t>
-      </w:r>
-      <w:proofErr w:type="spellStart"/>
-      <w:proofErr w:type="gramStart"/>
-      <w:r>
-        <w:t>itérative,</w:t>
+        <w:t>REPETER</w:t>
+      </w:r>
+      <w:r>
+        <w:t>et</w:t>
       </w:r>
       <w:r>
         <w:rPr>
           <w:b/>
           <w:bCs/>
         </w:rPr>
-        <w:t>TANT</w:t>
-      </w:r>
-      <w:proofErr w:type="spellEnd"/>
-      <w:proofErr w:type="gramEnd"/>
+        <w:t>POUR</w:t>
+      </w:r>
+      <w:r>
+        <w:t xml:space="preserve">. </w:t>
+      </w:r>
+    </w:p>
+    <w:p>
+      <w:r>
+        <w:t> L’affichage du résultat se fera ainsipour chaque solution:</w:t>
+      </w:r>
+    </w:p>
+    <w:p>
       <w:r>
         <w:rPr>
           <w:b/>
           <w:bCs/>
         </w:rPr>
-        <w:t xml:space="preserve"> QUE</w:t>
-      </w:r>
-      <w:r>
-        <w:t xml:space="preserve">, </w:t>
-      </w:r>
-      <w:proofErr w:type="spellStart"/>
-      <w:r>
-        <w:rPr>
-          <w:b/>
-          <w:bCs/>
-        </w:rPr>
-        <w:t>REPETER</w:t>
-      </w:r>
-      <w:r>
-        <w:t>et</w:t>
-      </w:r>
-      <w:r>
-        <w:rPr>
-          <w:b/>
-          <w:bCs/>
-        </w:rPr>
-        <w:t>POUR</w:t>
-      </w:r>
-      <w:proofErr w:type="spellEnd"/>
-      <w:r>
-        <w:t xml:space="preserve">. </w:t>
-      </w:r>
-    </w:p>
-    <w:p>
-      <w:r>
-        <w:t xml:space="preserve"> L’affichage du résultat se fera </w:t>
-      </w:r>
-      <w:proofErr w:type="spellStart"/>
-      <w:r>
-        <w:t>ainsipour</w:t>
-      </w:r>
-      <w:proofErr w:type="spellEnd"/>
-      <w:r>
-        <w:t xml:space="preserve"> chaque </w:t>
-      </w:r>
-      <w:proofErr w:type="gramStart"/>
-      <w:r>
-        <w:t>solution:</w:t>
-      </w:r>
-      <w:proofErr w:type="gramEnd"/>
-    </w:p>
-    <w:p>
-      <w:proofErr w:type="gramStart"/>
-      <w:r>
-        <w:rPr>
-          <w:b/>
-          <w:bCs/>
-        </w:rPr>
-        <w:t>écrire</w:t>
-      </w:r>
-      <w:proofErr w:type="gramEnd"/>
-      <w:r>
-        <w:rPr>
-          <w:b/>
-          <w:bCs/>
-        </w:rPr>
-        <w:t xml:space="preserve"> </w:t>
-      </w:r>
-      <w:r>
-        <w:t xml:space="preserve">(« Le résultat avec </w:t>
-      </w:r>
-      <w:proofErr w:type="spellStart"/>
-      <w:r>
-        <w:t>tantque</w:t>
-      </w:r>
-      <w:proofErr w:type="spellEnd"/>
-      <w:r>
-        <w:t xml:space="preserve"> est : », </w:t>
-      </w:r>
-      <w:proofErr w:type="spellStart"/>
-      <w:r>
-        <w:t>resultat</w:t>
-      </w:r>
-      <w:proofErr w:type="spellEnd"/>
-      <w:proofErr w:type="gramStart"/>
-      <w:r>
-        <w:t>);</w:t>
-      </w:r>
-      <w:proofErr w:type="gramEnd"/>
+        <w:t xml:space="preserve">écrire </w:t>
+      </w:r>
+      <w:r>
+        <w:t>(« Le résultat avec tantque est : », resultat);</w:t>
+      </w:r>
     </w:p>
     <w:p>
       <w:r>
@@ -1950,129 +1291,9 @@
     <w:p>
       <w:r>
         <w:lastRenderedPageBreak/>
-        <w:t>N</w:t>
-      </w:r>
-      <w:proofErr w:type="gramStart"/>
-      <w:r>
-        <w:t> :=</w:t>
-      </w:r>
-      <w:proofErr w:type="gramEnd"/>
-      <w:r>
-        <w:t xml:space="preserve"> entier</w:t>
-      </w:r>
-    </w:p>
-    <w:p>
-      <w:r>
-        <w:t>I</w:t>
-      </w:r>
-      <w:proofErr w:type="gramStart"/>
-      <w:r>
-        <w:t> :=</w:t>
-      </w:r>
-      <w:proofErr w:type="gramEnd"/>
-      <w:r>
-        <w:t xml:space="preserve"> 1</w:t>
-      </w:r>
-    </w:p>
-    <w:p>
-      <w:proofErr w:type="spellStart"/>
-      <w:r>
-        <w:t>Resultat</w:t>
-      </w:r>
-      <w:proofErr w:type="spellEnd"/>
-      <w:proofErr w:type="gramStart"/>
-      <w:r>
-        <w:t> :=</w:t>
-      </w:r>
-      <w:proofErr w:type="gramEnd"/>
-      <w:r>
-        <w:t xml:space="preserve"> </w:t>
-      </w:r>
-      <w:proofErr w:type="spellStart"/>
-      <w:proofErr w:type="gramStart"/>
-      <w:r>
-        <w:t>lireEntier</w:t>
-      </w:r>
-      <w:proofErr w:type="spellEnd"/>
-      <w:r>
-        <w:t>(</w:t>
-      </w:r>
-      <w:proofErr w:type="gramEnd"/>
-      <w:r>
-        <w:t>1</w:t>
-      </w:r>
-      <w:r>
-        <w:t>)</w:t>
-      </w:r>
-    </w:p>
-    <w:p>
-      <w:proofErr w:type="spellStart"/>
-      <w:r>
-        <w:t>Tantque</w:t>
-      </w:r>
-      <w:proofErr w:type="spellEnd"/>
-      <w:r>
-        <w:t xml:space="preserve"> i &lt; ou </w:t>
-      </w:r>
-      <w:r>
-        <w:t>= N</w:t>
-      </w:r>
-    </w:p>
-    <w:p>
-      <w:r>
-        <w:t xml:space="preserve">   Faire résultat</w:t>
-      </w:r>
-      <w:proofErr w:type="gramStart"/>
-      <w:r>
-        <w:t> :=</w:t>
-      </w:r>
-      <w:proofErr w:type="gramEnd"/>
-      <w:r>
-        <w:t xml:space="preserve"> </w:t>
-      </w:r>
-      <w:proofErr w:type="spellStart"/>
-      <w:r>
-        <w:t>resultat</w:t>
-      </w:r>
-      <w:proofErr w:type="spellEnd"/>
-      <w:r>
-        <w:t xml:space="preserve"> </w:t>
-      </w:r>
-      <w:r>
-        <w:t>+</w:t>
-      </w:r>
-      <w:r>
-        <w:t xml:space="preserve"> i</w:t>
-      </w:r>
-    </w:p>
-    <w:p>
-      <w:r>
-        <w:t xml:space="preserve">   Faire i = i + 1</w:t>
-      </w:r>
-    </w:p>
-    <w:p>
-      <w:r>
-        <w:t xml:space="preserve">Fin tant que </w:t>
-      </w:r>
-    </w:p>
-    <w:p>
-      <w:r>
-        <w:t xml:space="preserve">Afficher </w:t>
-      </w:r>
-      <w:proofErr w:type="spellStart"/>
-      <w:r>
-        <w:t>resultat</w:t>
-      </w:r>
-      <w:proofErr w:type="spellEnd"/>
-    </w:p>
-    <w:p>
-      <w:proofErr w:type="gramStart"/>
-      <w:r>
-        <w:t>fin</w:t>
-      </w:r>
-      <w:proofErr w:type="gramEnd"/>
-    </w:p>
-    <w:p/>
+        <w:t>jd</w:t>
+      </w:r>
+    </w:p>
     <w:sectPr>
       <w:pgSz w:w="11906" w:h="16838"/>
       <w:pgMar w:top="1417" w:right="1417" w:bottom="1417" w:left="1417" w:header="708" w:footer="708" w:gutter="0"/>
@@ -2686,6 +1907,7 @@
   <w:style w:type="character" w:default="1" w:styleId="Policepardfaut">
     <w:name w:val="Default Paragraph Font"/>
     <w:uiPriority w:val="1"/>
+    <w:semiHidden/>
     <w:unhideWhenUsed/>
   </w:style>
   <w:style w:type="table" w:default="1" w:styleId="TableauNormal">

</xml_diff>